<commit_message>
ipm_assembly_1.1.1 add file structure exemple to readme
</commit_message>
<xml_diff>
--- a/IPM/readme.docx
+++ b/IPM/readme.docx
@@ -16,56 +16,138 @@
           <w:szCs w:val="32"/>
         </w:rPr>
       </w:pPr>
-      <w:proofErr w:type="spellStart"/>
       <w:r>
         <w:rPr>
           <w:b/>
           <w:sz w:val="32"/>
           <w:szCs w:val="32"/>
         </w:rPr>
-        <w:t>Phtml</w:t>
-      </w:r>
-      <w:proofErr w:type="spellEnd"/>
-      <w:r>
-        <w:rPr>
-          <w:b/>
-          <w:sz w:val="32"/>
-          <w:szCs w:val="32"/>
-        </w:rPr>
-        <w:t xml:space="preserve"> </w:t>
-      </w:r>
-      <w:proofErr w:type="spellStart"/>
-      <w:r>
-        <w:rPr>
-          <w:b/>
-          <w:sz w:val="32"/>
-          <w:szCs w:val="32"/>
-        </w:rPr>
-        <w:t>tamplates</w:t>
-      </w:r>
-      <w:proofErr w:type="spellEnd"/>
-      <w:r>
-        <w:rPr>
-          <w:b/>
-          <w:sz w:val="32"/>
-          <w:szCs w:val="32"/>
-        </w:rPr>
-        <w:t>:</w:t>
+        <w:t>Source file structure:</w:t>
       </w:r>
     </w:p>
     <w:p>
       <w:pPr>
-        <w:rPr>
-          <w:sz w:val="32"/>
-          <w:szCs w:val="32"/>
-        </w:rPr>
-      </w:pPr>
-      <w:r>
-        <w:rPr>
-          <w:sz w:val="32"/>
-          <w:szCs w:val="32"/>
-        </w:rPr>
-        <w:t>For including parts into layout with parameters use next command:</w:t>
+        <w:ind w:left="360"/>
+        <w:rPr>
+          <w:b/>
+          <w:sz w:val="32"/>
+          <w:szCs w:val="32"/>
+        </w:rPr>
+      </w:pPr>
+      <w:r>
+        <w:rPr>
+          <w:noProof/>
+        </w:rPr>
+        <w:drawing>
+          <wp:inline distT="0" distB="0" distL="0" distR="0" wp14:anchorId="2FD88249" wp14:editId="332AAE68">
+            <wp:extent cx="3886200" cy="5000625"/>
+            <wp:effectExtent l="0" t="0" r="0" b="9525"/>
+            <wp:docPr id="1" name="Рисунок 1"/>
+            <wp:cNvGraphicFramePr>
+              <a:graphicFrameLocks xmlns:a="http://schemas.openxmlformats.org/drawingml/2006/main" noChangeAspect="1"/>
+            </wp:cNvGraphicFramePr>
+            <a:graphic xmlns:a="http://schemas.openxmlformats.org/drawingml/2006/main">
+              <a:graphicData uri="http://schemas.openxmlformats.org/drawingml/2006/picture">
+                <pic:pic xmlns:pic="http://schemas.openxmlformats.org/drawingml/2006/picture">
+                  <pic:nvPicPr>
+                    <pic:cNvPr id="1" name=""/>
+                    <pic:cNvPicPr/>
+                  </pic:nvPicPr>
+                  <pic:blipFill>
+                    <a:blip r:embed="rId5"/>
+                    <a:stretch>
+                      <a:fillRect/>
+                    </a:stretch>
+                  </pic:blipFill>
+                  <pic:spPr>
+                    <a:xfrm>
+                      <a:off x="0" y="0"/>
+                      <a:ext cx="3886200" cy="5000625"/>
+                    </a:xfrm>
+                    <a:prstGeom prst="rect">
+                      <a:avLst/>
+                    </a:prstGeom>
+                  </pic:spPr>
+                </pic:pic>
+              </a:graphicData>
+            </a:graphic>
+          </wp:inline>
+        </w:drawing>
+      </w:r>
+    </w:p>
+    <w:p>
+      <w:pPr>
+        <w:pStyle w:val="a3"/>
+        <w:numPr>
+          <w:ilvl w:val="0"/>
+          <w:numId w:val="1"/>
+        </w:numPr>
+        <w:ind w:left="0" w:firstLine="567"/>
+        <w:rPr>
+          <w:b/>
+          <w:sz w:val="32"/>
+          <w:szCs w:val="32"/>
+        </w:rPr>
+      </w:pPr>
+      <w:proofErr w:type="spellStart"/>
+      <w:r>
+        <w:rPr>
+          <w:b/>
+          <w:sz w:val="32"/>
+          <w:szCs w:val="32"/>
+        </w:rPr>
+        <w:t>Phtml</w:t>
+      </w:r>
+      <w:proofErr w:type="spellEnd"/>
+      <w:r>
+        <w:rPr>
+          <w:b/>
+          <w:sz w:val="32"/>
+          <w:szCs w:val="32"/>
+        </w:rPr>
+        <w:t xml:space="preserve"> </w:t>
+      </w:r>
+      <w:proofErr w:type="spellStart"/>
+      <w:r>
+        <w:rPr>
+          <w:b/>
+          <w:sz w:val="32"/>
+          <w:szCs w:val="32"/>
+        </w:rPr>
+        <w:t>tamplates</w:t>
+      </w:r>
+      <w:proofErr w:type="spellEnd"/>
+      <w:r>
+        <w:rPr>
+          <w:b/>
+          <w:sz w:val="32"/>
+          <w:szCs w:val="32"/>
+        </w:rPr>
+        <w:t>:</w:t>
+      </w:r>
+    </w:p>
+    <w:p>
+      <w:pPr>
+        <w:rPr>
+          <w:sz w:val="32"/>
+          <w:szCs w:val="32"/>
+        </w:rPr>
+      </w:pPr>
+      <w:r>
+        <w:rPr>
+          <w:sz w:val="32"/>
+          <w:szCs w:val="32"/>
+        </w:rPr>
+        <w:t>For including pa</w:t>
+      </w:r>
+      <w:bookmarkStart w:id="0" w:name="_GoBack"/>
+      <w:bookmarkEnd w:id="0"/>
+      <w:r>
+        <w:rPr>
+          <w:sz w:val="32"/>
+          <w:szCs w:val="32"/>
+        </w:rPr>
+        <w:t>rts into layout with parameters use next command:</w:t>
       </w:r>
     </w:p>
     <w:p>
@@ -251,8 +333,22 @@
         </w:rPr>
         <w:t>@@countdown</w:t>
       </w:r>
-      <w:bookmarkStart w:id="0" w:name="_GoBack"/>
-      <w:bookmarkEnd w:id="0"/>
+    </w:p>
+    <w:p>
+      <w:pPr>
+        <w:rPr>
+          <w:sz w:val="32"/>
+          <w:szCs w:val="32"/>
+        </w:rPr>
+      </w:pPr>
+    </w:p>
+    <w:p>
+      <w:pPr>
+        <w:rPr>
+          <w:sz w:val="32"/>
+          <w:szCs w:val="32"/>
+        </w:rPr>
+      </w:pPr>
     </w:p>
     <w:sectPr>
       <w:pgSz w:w="11906" w:h="16838"/>
@@ -356,6 +452,118 @@
     </w:lvl>
   </w:abstractNum>
   <w:abstractNum w:abstractNumId="1" w15:restartNumberingAfterBreak="0">
+    <w:nsid w:val="5E760D3B"/>
+    <w:multiLevelType w:val="hybridMultilevel"/>
+    <w:tmpl w:val="F954D126"/>
+    <w:lvl w:ilvl="0" w:tplc="08AAACCE">
+      <w:numFmt w:val="bullet"/>
+      <w:lvlText w:val="-"/>
+      <w:lvlJc w:val="left"/>
+      <w:pPr>
+        <w:ind w:left="1767" w:hanging="360"/>
+      </w:pPr>
+      <w:rPr>
+        <w:rFonts w:ascii="Calibri" w:eastAsiaTheme="minorHAnsi" w:hAnsi="Calibri" w:cs="Calibri" w:hint="default"/>
+      </w:rPr>
+    </w:lvl>
+    <w:lvl w:ilvl="1" w:tplc="04090003" w:tentative="1">
+      <w:start w:val="1"/>
+      <w:numFmt w:val="bullet"/>
+      <w:lvlText w:val="o"/>
+      <w:lvlJc w:val="left"/>
+      <w:pPr>
+        <w:ind w:left="2487" w:hanging="360"/>
+      </w:pPr>
+      <w:rPr>
+        <w:rFonts w:ascii="Courier New" w:hAnsi="Courier New" w:cs="Courier New" w:hint="default"/>
+      </w:rPr>
+    </w:lvl>
+    <w:lvl w:ilvl="2" w:tplc="04090005" w:tentative="1">
+      <w:start w:val="1"/>
+      <w:numFmt w:val="bullet"/>
+      <w:lvlText w:val=""/>
+      <w:lvlJc w:val="left"/>
+      <w:pPr>
+        <w:ind w:left="3207" w:hanging="360"/>
+      </w:pPr>
+      <w:rPr>
+        <w:rFonts w:ascii="Wingdings" w:hAnsi="Wingdings" w:hint="default"/>
+      </w:rPr>
+    </w:lvl>
+    <w:lvl w:ilvl="3" w:tplc="04090001" w:tentative="1">
+      <w:start w:val="1"/>
+      <w:numFmt w:val="bullet"/>
+      <w:lvlText w:val=""/>
+      <w:lvlJc w:val="left"/>
+      <w:pPr>
+        <w:ind w:left="3927" w:hanging="360"/>
+      </w:pPr>
+      <w:rPr>
+        <w:rFonts w:ascii="Symbol" w:hAnsi="Symbol" w:hint="default"/>
+      </w:rPr>
+    </w:lvl>
+    <w:lvl w:ilvl="4" w:tplc="04090003" w:tentative="1">
+      <w:start w:val="1"/>
+      <w:numFmt w:val="bullet"/>
+      <w:lvlText w:val="o"/>
+      <w:lvlJc w:val="left"/>
+      <w:pPr>
+        <w:ind w:left="4647" w:hanging="360"/>
+      </w:pPr>
+      <w:rPr>
+        <w:rFonts w:ascii="Courier New" w:hAnsi="Courier New" w:cs="Courier New" w:hint="default"/>
+      </w:rPr>
+    </w:lvl>
+    <w:lvl w:ilvl="5" w:tplc="04090005" w:tentative="1">
+      <w:start w:val="1"/>
+      <w:numFmt w:val="bullet"/>
+      <w:lvlText w:val=""/>
+      <w:lvlJc w:val="left"/>
+      <w:pPr>
+        <w:ind w:left="5367" w:hanging="360"/>
+      </w:pPr>
+      <w:rPr>
+        <w:rFonts w:ascii="Wingdings" w:hAnsi="Wingdings" w:hint="default"/>
+      </w:rPr>
+    </w:lvl>
+    <w:lvl w:ilvl="6" w:tplc="04090001" w:tentative="1">
+      <w:start w:val="1"/>
+      <w:numFmt w:val="bullet"/>
+      <w:lvlText w:val=""/>
+      <w:lvlJc w:val="left"/>
+      <w:pPr>
+        <w:ind w:left="6087" w:hanging="360"/>
+      </w:pPr>
+      <w:rPr>
+        <w:rFonts w:ascii="Symbol" w:hAnsi="Symbol" w:hint="default"/>
+      </w:rPr>
+    </w:lvl>
+    <w:lvl w:ilvl="7" w:tplc="04090003" w:tentative="1">
+      <w:start w:val="1"/>
+      <w:numFmt w:val="bullet"/>
+      <w:lvlText w:val="o"/>
+      <w:lvlJc w:val="left"/>
+      <w:pPr>
+        <w:ind w:left="6807" w:hanging="360"/>
+      </w:pPr>
+      <w:rPr>
+        <w:rFonts w:ascii="Courier New" w:hAnsi="Courier New" w:cs="Courier New" w:hint="default"/>
+      </w:rPr>
+    </w:lvl>
+    <w:lvl w:ilvl="8" w:tplc="04090005" w:tentative="1">
+      <w:start w:val="1"/>
+      <w:numFmt w:val="bullet"/>
+      <w:lvlText w:val=""/>
+      <w:lvlJc w:val="left"/>
+      <w:pPr>
+        <w:ind w:left="7527" w:hanging="360"/>
+      </w:pPr>
+      <w:rPr>
+        <w:rFonts w:ascii="Wingdings" w:hAnsi="Wingdings" w:hint="default"/>
+      </w:rPr>
+    </w:lvl>
+  </w:abstractNum>
+  <w:abstractNum w:abstractNumId="2" w15:restartNumberingAfterBreak="0">
     <w:nsid w:val="745A00A3"/>
     <w:multiLevelType w:val="hybridMultilevel"/>
     <w:tmpl w:val="AB463240"/>
@@ -448,6 +656,9 @@
     <w:abstractNumId w:val="0"/>
   </w:num>
   <w:num w:numId="2">
+    <w:abstractNumId w:val="2"/>
+  </w:num>
+  <w:num w:numId="3">
     <w:abstractNumId w:val="1"/>
   </w:num>
 </w:numbering>

</xml_diff>